<commit_message>
tasks are almost done
</commit_message>
<xml_diff>
--- a/Assignment-1/Assignment-1.docx
+++ b/Assignment-1/Assignment-1.docx
@@ -150,14 +150,7 @@
           <w:sz w:val="26"/>
           <w:szCs w:val="26"/>
         </w:rPr>
-        <w:t>[1 0; 0 0],h/2,w/2)</w:t>
-      </w:r>
-      <w:r>
-        <w:rPr>
-          <w:sz w:val="26"/>
-          <w:szCs w:val="26"/>
-        </w:rPr>
-        <w:t xml:space="preserve"> – red channel</w:t>
+        <w:t>[1 0; 0 0],h/2,w/2) – red channel</w:t>
       </w:r>
       <w:r>
         <w:rPr>
@@ -197,14 +190,7 @@
           <w:sz w:val="26"/>
           <w:szCs w:val="26"/>
         </w:rPr>
-        <w:t>[0 1; 1 0],h/2,w/2)</w:t>
-      </w:r>
-      <w:r>
-        <w:rPr>
-          <w:sz w:val="26"/>
-          <w:szCs w:val="26"/>
-        </w:rPr>
-        <w:t xml:space="preserve"> – green channel</w:t>
+        <w:t>[0 1; 1 0],h/2,w/2) – green channel</w:t>
       </w:r>
       <w:r>
         <w:rPr>
@@ -244,14 +230,7 @@
           <w:sz w:val="26"/>
           <w:szCs w:val="26"/>
         </w:rPr>
-        <w:t>[0 0; 0 1],h/2,w/2)</w:t>
-      </w:r>
-      <w:r>
-        <w:rPr>
-          <w:sz w:val="26"/>
-          <w:szCs w:val="26"/>
-        </w:rPr>
-        <w:t xml:space="preserve"> – blue channel</w:t>
+        <w:t>[0 0; 0 1],h/2,w/2) – blue channel</w:t>
       </w:r>
       <w:r>
         <w:rPr>
@@ -1173,6 +1152,93 @@
     <w:p>
       <w:pPr>
         <w:rPr>
+          <w:sz w:val="26"/>
+          <w:szCs w:val="26"/>
+        </w:rPr>
+      </w:pPr>
+    </w:p>
+    <w:p>
+      <w:pPr>
+        <w:rPr>
+          <w:sz w:val="26"/>
+          <w:szCs w:val="26"/>
+        </w:rPr>
+      </w:pPr>
+      <w:r>
+        <w:rPr>
+          <w:sz w:val="26"/>
+          <w:szCs w:val="26"/>
+        </w:rPr>
+        <w:lastRenderedPageBreak/>
+        <w:t>The result image is</w:t>
+      </w:r>
+    </w:p>
+    <w:p>
+      <w:pPr>
+        <w:rPr>
+          <w:sz w:val="26"/>
+          <w:szCs w:val="26"/>
+        </w:rPr>
+      </w:pPr>
+      <w:r>
+        <w:rPr>
+          <w:noProof/>
+          <w:sz w:val="26"/>
+          <w:szCs w:val="26"/>
+        </w:rPr>
+        <w:drawing>
+          <wp:inline distT="0" distB="0" distL="0" distR="0" wp14:anchorId="2E18647D" wp14:editId="4E5ABCB7">
+            <wp:extent cx="4069080" cy="3076621"/>
+            <wp:effectExtent l="0" t="0" r="7620" b="9525"/>
+            <wp:docPr id="5" name="Picture 5"/>
+            <wp:cNvGraphicFramePr>
+              <a:graphicFrameLocks xmlns:a="http://schemas.openxmlformats.org/drawingml/2006/main" noChangeAspect="1"/>
+            </wp:cNvGraphicFramePr>
+            <a:graphic xmlns:a="http://schemas.openxmlformats.org/drawingml/2006/main">
+              <a:graphicData uri="http://schemas.openxmlformats.org/drawingml/2006/picture">
+                <pic:pic xmlns:pic="http://schemas.openxmlformats.org/drawingml/2006/picture">
+                  <pic:nvPicPr>
+                    <pic:cNvPr id="0" name="Picture 1"/>
+                    <pic:cNvPicPr>
+                      <a:picLocks noChangeAspect="1" noChangeArrowheads="1"/>
+                    </pic:cNvPicPr>
+                  </pic:nvPicPr>
+                  <pic:blipFill>
+                    <a:blip r:embed="rId5">
+                      <a:extLst>
+                        <a:ext uri="{28A0092B-C50C-407E-A947-70E740481C1C}">
+                          <a14:useLocalDpi xmlns:a14="http://schemas.microsoft.com/office/drawing/2010/main" val="0"/>
+                        </a:ext>
+                      </a:extLst>
+                    </a:blip>
+                    <a:srcRect/>
+                    <a:stretch>
+                      <a:fillRect/>
+                    </a:stretch>
+                  </pic:blipFill>
+                  <pic:spPr bwMode="auto">
+                    <a:xfrm>
+                      <a:off x="0" y="0"/>
+                      <a:ext cx="4082088" cy="3086456"/>
+                    </a:xfrm>
+                    <a:prstGeom prst="rect">
+                      <a:avLst/>
+                    </a:prstGeom>
+                    <a:noFill/>
+                    <a:ln>
+                      <a:noFill/>
+                    </a:ln>
+                  </pic:spPr>
+                </pic:pic>
+              </a:graphicData>
+            </a:graphic>
+          </wp:inline>
+        </w:drawing>
+      </w:r>
+    </w:p>
+    <w:p>
+      <w:pPr>
+        <w:rPr>
           <w:b/>
           <w:bCs/>
           <w:sz w:val="30"/>
@@ -1194,7 +1260,6 @@
           <w:sz w:val="30"/>
           <w:szCs w:val="30"/>
         </w:rPr>
-        <w:lastRenderedPageBreak/>
         <w:t xml:space="preserve">Task 3 </w:t>
       </w:r>
       <w:r>
@@ -1254,7 +1319,7 @@
                     </pic:cNvPicPr>
                   </pic:nvPicPr>
                   <pic:blipFill>
-                    <a:blip r:embed="rId5">
+                    <a:blip r:embed="rId6">
                       <a:extLst>
                         <a:ext uri="{28A0092B-C50C-407E-A947-70E740481C1C}">
                           <a14:useLocalDpi xmlns:a14="http://schemas.microsoft.com/office/drawing/2010/main" val="0"/>
@@ -1298,6 +1363,7 @@
           <w:sz w:val="26"/>
           <w:szCs w:val="26"/>
         </w:rPr>
+        <w:lastRenderedPageBreak/>
         <w:t xml:space="preserve">Mean and max errors are </w:t>
       </w:r>
       <w:r>
@@ -1499,16 +1565,7 @@
                       <w:sz w:val="26"/>
                       <w:szCs w:val="26"/>
                     </w:rPr>
-                    <w:t>0</w:t>
-                  </w:r>
-                  <w:r>
-                    <w:rPr>
-                      <w:b/>
-                      <w:bCs/>
-                      <w:sz w:val="26"/>
-                      <w:szCs w:val="26"/>
-                    </w:rPr>
-                    <w:t>.5</w:t>
+                    <w:t>0.5</w:t>
                   </w:r>
                 </w:p>
               </w:tc>
@@ -1558,16 +1615,7 @@
                       <w:sz w:val="26"/>
                       <w:szCs w:val="26"/>
                     </w:rPr>
-                    <w:t>0</w:t>
-                  </w:r>
-                  <w:r>
-                    <w:rPr>
-                      <w:b/>
-                      <w:bCs/>
-                      <w:sz w:val="26"/>
-                      <w:szCs w:val="26"/>
-                    </w:rPr>
-                    <w:t>.5</w:t>
+                    <w:t>0.5</w:t>
                   </w:r>
                 </w:p>
               </w:tc>
@@ -1619,16 +1667,7 @@
                       <w:sz w:val="26"/>
                       <w:szCs w:val="26"/>
                     </w:rPr>
-                    <w:t>0</w:t>
-                  </w:r>
-                  <w:r>
-                    <w:rPr>
-                      <w:b/>
-                      <w:bCs/>
-                      <w:sz w:val="26"/>
-                      <w:szCs w:val="26"/>
-                    </w:rPr>
-                    <w:t>.5</w:t>
+                    <w:t>0.5</w:t>
                   </w:r>
                 </w:p>
               </w:tc>
@@ -1733,25 +1772,7 @@
                       <w:sz w:val="26"/>
                       <w:szCs w:val="26"/>
                     </w:rPr>
-                    <w:t>0.</w:t>
-                  </w:r>
-                  <w:r>
-                    <w:rPr>
-                      <w:b/>
-                      <w:bCs/>
-                      <w:sz w:val="26"/>
-                      <w:szCs w:val="26"/>
-                    </w:rPr>
-                    <w:t>5</w:t>
-                  </w:r>
-                  <w:r>
-                    <w:rPr>
-                      <w:b/>
-                      <w:bCs/>
-                      <w:sz w:val="26"/>
-                      <w:szCs w:val="26"/>
-                    </w:rPr>
-                    <w:t xml:space="preserve"> </w:t>
+                    <w:t xml:space="preserve">0.5 </w:t>
                   </w:r>
                 </w:p>
               </w:tc>
@@ -1853,16 +1874,7 @@
                       <w:sz w:val="26"/>
                       <w:szCs w:val="26"/>
                     </w:rPr>
-                    <w:t>0.</w:t>
-                  </w:r>
-                  <w:r>
-                    <w:rPr>
-                      <w:b/>
-                      <w:bCs/>
-                      <w:sz w:val="26"/>
-                      <w:szCs w:val="26"/>
-                    </w:rPr>
-                    <w:t>5</w:t>
+                    <w:t>0.5</w:t>
                   </w:r>
                 </w:p>
               </w:tc>
@@ -2249,56 +2261,15 @@
     <w:p>
       <w:pPr>
         <w:rPr>
-          <w:sz w:val="30"/>
-          <w:szCs w:val="30"/>
-        </w:rPr>
-      </w:pPr>
-    </w:p>
-    <w:p>
-      <w:pPr>
-        <w:rPr>
-          <w:sz w:val="30"/>
-          <w:szCs w:val="30"/>
-        </w:rPr>
-      </w:pPr>
-    </w:p>
-    <w:p>
-      <w:pPr>
-        <w:rPr>
-          <w:sz w:val="30"/>
-          <w:szCs w:val="30"/>
-        </w:rPr>
-      </w:pPr>
-    </w:p>
-    <w:p>
-      <w:pPr>
-        <w:rPr>
-          <w:sz w:val="30"/>
-          <w:szCs w:val="30"/>
-        </w:rPr>
-      </w:pPr>
-    </w:p>
-    <w:p>
-      <w:pPr>
-        <w:rPr>
-          <w:sz w:val="26"/>
-          <w:szCs w:val="26"/>
-        </w:rPr>
-      </w:pPr>
-    </w:p>
-    <w:p>
-      <w:pPr>
-        <w:rPr>
-          <w:sz w:val="26"/>
-          <w:szCs w:val="26"/>
-        </w:rPr>
-      </w:pPr>
-      <w:r>
-        <w:rPr>
-          <w:sz w:val="26"/>
-          <w:szCs w:val="26"/>
-        </w:rPr>
-        <w:lastRenderedPageBreak/>
+          <w:sz w:val="26"/>
+          <w:szCs w:val="26"/>
+        </w:rPr>
+      </w:pPr>
+      <w:r>
+        <w:rPr>
+          <w:sz w:val="26"/>
+          <w:szCs w:val="26"/>
+        </w:rPr>
         <w:t>And I got following reconstructed image.</w:t>
       </w:r>
     </w:p>
@@ -2333,7 +2304,7 @@
                     </pic:cNvPicPr>
                   </pic:nvPicPr>
                   <pic:blipFill>
-                    <a:blip r:embed="rId6">
+                    <a:blip r:embed="rId7">
                       <a:extLst>
                         <a:ext uri="{28A0092B-C50C-407E-A947-70E740481C1C}">
                           <a14:useLocalDpi xmlns:a14="http://schemas.microsoft.com/office/drawing/2010/main" val="0"/>
@@ -2377,6 +2348,7 @@
           <w:sz w:val="26"/>
           <w:szCs w:val="26"/>
         </w:rPr>
+        <w:lastRenderedPageBreak/>
         <w:t xml:space="preserve">It is very close </w:t>
       </w:r>
       <w:r>
@@ -2410,7 +2382,7 @@
                     </pic:cNvPicPr>
                   </pic:nvPicPr>
                   <pic:blipFill>
-                    <a:blip r:embed="rId7">
+                    <a:blip r:embed="rId8">
                       <a:extLst>
                         <a:ext uri="{28A0092B-C50C-407E-A947-70E740481C1C}">
                           <a14:useLocalDpi xmlns:a14="http://schemas.microsoft.com/office/drawing/2010/main" val="0"/>
@@ -2492,18 +2464,1611 @@
     <w:p>
       <w:pPr>
         <w:rPr>
+          <w:sz w:val="26"/>
+          <w:szCs w:val="26"/>
+        </w:rPr>
+      </w:pPr>
+      <w:r>
+        <w:rPr>
+          <w:b/>
+          <w:bCs/>
           <w:sz w:val="30"/>
           <w:szCs w:val="30"/>
         </w:rPr>
-      </w:pPr>
-    </w:p>
-    <w:p>
-      <w:pPr>
-        <w:rPr>
+        <w:t xml:space="preserve">Task 4 – </w:t>
+      </w:r>
+      <w:r>
+        <w:rPr>
+          <w:sz w:val="26"/>
+          <w:szCs w:val="26"/>
+        </w:rPr>
+        <w:t>To get the channels, slicing the image array into 3 parts will do the job.</w:t>
+      </w:r>
+    </w:p>
+    <w:p>
+      <w:pPr>
+        <w:rPr>
+          <w:sz w:val="26"/>
+          <w:szCs w:val="26"/>
+        </w:rPr>
+      </w:pPr>
+      <w:r>
+        <w:rPr>
+          <w:sz w:val="26"/>
+          <w:szCs w:val="26"/>
+        </w:rPr>
+        <w:t xml:space="preserve">    [</w:t>
+      </w:r>
+      <w:proofErr w:type="spellStart"/>
+      <w:proofErr w:type="gramStart"/>
+      <w:r>
+        <w:rPr>
+          <w:sz w:val="26"/>
+          <w:szCs w:val="26"/>
+        </w:rPr>
+        <w:t>h,w</w:t>
+      </w:r>
+      <w:proofErr w:type="spellEnd"/>
+      <w:proofErr w:type="gramEnd"/>
+      <w:r>
+        <w:rPr>
+          <w:sz w:val="26"/>
+          <w:szCs w:val="26"/>
+        </w:rPr>
+        <w:t>] = size(image)</w:t>
+      </w:r>
+    </w:p>
+    <w:p>
+      <w:pPr>
+        <w:rPr>
+          <w:sz w:val="26"/>
+          <w:szCs w:val="26"/>
+        </w:rPr>
+      </w:pPr>
+      <w:r>
+        <w:rPr>
+          <w:sz w:val="26"/>
+          <w:szCs w:val="26"/>
+        </w:rPr>
+        <w:t xml:space="preserve">    h = h-1</w:t>
+      </w:r>
+    </w:p>
+    <w:p>
+      <w:pPr>
+        <w:rPr>
+          <w:sz w:val="26"/>
+          <w:szCs w:val="26"/>
+        </w:rPr>
+      </w:pPr>
+      <w:r>
+        <w:rPr>
+          <w:sz w:val="26"/>
+          <w:szCs w:val="26"/>
+        </w:rPr>
+        <w:t xml:space="preserve">    </w:t>
+      </w:r>
+      <w:proofErr w:type="spellStart"/>
+      <w:r>
+        <w:rPr>
+          <w:sz w:val="26"/>
+          <w:szCs w:val="26"/>
+        </w:rPr>
+        <w:t>blue_channel</w:t>
+      </w:r>
+      <w:proofErr w:type="spellEnd"/>
+      <w:r>
+        <w:rPr>
+          <w:sz w:val="26"/>
+          <w:szCs w:val="26"/>
+        </w:rPr>
+        <w:t xml:space="preserve"> = image(</w:t>
+      </w:r>
+      <w:proofErr w:type="gramStart"/>
+      <w:r>
+        <w:rPr>
+          <w:sz w:val="26"/>
+          <w:szCs w:val="26"/>
+        </w:rPr>
+        <w:t>1:round</w:t>
+      </w:r>
+      <w:proofErr w:type="gramEnd"/>
+      <w:r>
+        <w:rPr>
+          <w:sz w:val="26"/>
+          <w:szCs w:val="26"/>
+        </w:rPr>
+        <w:t>(h/3),1:w)</w:t>
+      </w:r>
+    </w:p>
+    <w:p>
+      <w:pPr>
+        <w:rPr>
+          <w:sz w:val="26"/>
+          <w:szCs w:val="26"/>
+        </w:rPr>
+      </w:pPr>
+      <w:r>
+        <w:rPr>
+          <w:sz w:val="26"/>
+          <w:szCs w:val="26"/>
+        </w:rPr>
+        <w:t xml:space="preserve">    </w:t>
+      </w:r>
+      <w:proofErr w:type="spellStart"/>
+      <w:r>
+        <w:rPr>
+          <w:sz w:val="26"/>
+          <w:szCs w:val="26"/>
+        </w:rPr>
+        <w:t>green_channel</w:t>
+      </w:r>
+      <w:proofErr w:type="spellEnd"/>
+      <w:r>
+        <w:rPr>
+          <w:sz w:val="26"/>
+          <w:szCs w:val="26"/>
+        </w:rPr>
+        <w:t xml:space="preserve"> = image(round(h/</w:t>
+      </w:r>
+      <w:proofErr w:type="gramStart"/>
+      <w:r>
+        <w:rPr>
+          <w:sz w:val="26"/>
+          <w:szCs w:val="26"/>
+        </w:rPr>
+        <w:t>3)+</w:t>
+      </w:r>
+      <w:proofErr w:type="gramEnd"/>
+      <w:r>
+        <w:rPr>
+          <w:sz w:val="26"/>
+          <w:szCs w:val="26"/>
+        </w:rPr>
+        <w:t>1:round(2*h/3),1:w)</w:t>
+      </w:r>
+    </w:p>
+    <w:p>
+      <w:pPr>
+        <w:rPr>
+          <w:sz w:val="26"/>
+          <w:szCs w:val="26"/>
+        </w:rPr>
+      </w:pPr>
+      <w:r>
+        <w:rPr>
+          <w:sz w:val="26"/>
+          <w:szCs w:val="26"/>
+        </w:rPr>
+        <w:t xml:space="preserve">    </w:t>
+      </w:r>
+      <w:proofErr w:type="spellStart"/>
+      <w:r>
+        <w:rPr>
+          <w:sz w:val="26"/>
+          <w:szCs w:val="26"/>
+        </w:rPr>
+        <w:t>red_channel</w:t>
+      </w:r>
+      <w:proofErr w:type="spellEnd"/>
+      <w:r>
+        <w:rPr>
+          <w:sz w:val="26"/>
+          <w:szCs w:val="26"/>
+        </w:rPr>
+        <w:t xml:space="preserve"> = image(round(2*h/</w:t>
+      </w:r>
+      <w:proofErr w:type="gramStart"/>
+      <w:r>
+        <w:rPr>
+          <w:sz w:val="26"/>
+          <w:szCs w:val="26"/>
+        </w:rPr>
+        <w:t>3)+</w:t>
+      </w:r>
+      <w:proofErr w:type="gramEnd"/>
+      <w:r>
+        <w:rPr>
+          <w:sz w:val="26"/>
+          <w:szCs w:val="26"/>
+        </w:rPr>
+        <w:t>1:h,1:w)</w:t>
+      </w:r>
+    </w:p>
+    <w:p>
+      <w:pPr>
+        <w:rPr>
+          <w:sz w:val="26"/>
+          <w:szCs w:val="26"/>
+        </w:rPr>
+      </w:pPr>
+      <w:r>
+        <w:rPr>
+          <w:b/>
+          <w:bCs/>
           <w:sz w:val="30"/>
           <w:szCs w:val="30"/>
         </w:rPr>
-      </w:pPr>
+        <w:t xml:space="preserve">Task 5 </w:t>
+      </w:r>
+      <w:r>
+        <w:rPr>
+          <w:b/>
+          <w:bCs/>
+          <w:sz w:val="30"/>
+          <w:szCs w:val="30"/>
+        </w:rPr>
+        <w:t>–</w:t>
+      </w:r>
+      <w:r>
+        <w:rPr>
+          <w:b/>
+          <w:bCs/>
+          <w:sz w:val="30"/>
+          <w:szCs w:val="30"/>
+        </w:rPr>
+        <w:t xml:space="preserve"> </w:t>
+      </w:r>
+      <w:r>
+        <w:rPr>
+          <w:sz w:val="26"/>
+          <w:szCs w:val="26"/>
+        </w:rPr>
+        <w:t>In order to find best alignment, I used NCC score which is given by following formula</w:t>
+      </w:r>
+    </w:p>
+    <w:p>
+      <w:pPr>
+        <w:rPr>
+          <w:sz w:val="26"/>
+          <w:szCs w:val="26"/>
+        </w:rPr>
+      </w:pPr>
+      <w:r>
+        <w:rPr>
+          <w:sz w:val="26"/>
+          <w:szCs w:val="26"/>
+        </w:rPr>
+        <w:drawing>
+          <wp:anchor distT="0" distB="0" distL="114300" distR="114300" simplePos="0" relativeHeight="251658240" behindDoc="1" locked="0" layoutInCell="1" allowOverlap="1" wp14:anchorId="523A0FB0" wp14:editId="3C10D106">
+            <wp:simplePos x="0" y="0"/>
+            <wp:positionH relativeFrom="margin">
+              <wp:align>center</wp:align>
+            </wp:positionH>
+            <wp:positionV relativeFrom="paragraph">
+              <wp:posOffset>6985</wp:posOffset>
+            </wp:positionV>
+            <wp:extent cx="3133725" cy="923925"/>
+            <wp:effectExtent l="0" t="0" r="9525" b="9525"/>
+            <wp:wrapTight wrapText="bothSides">
+              <wp:wrapPolygon edited="0">
+                <wp:start x="0" y="0"/>
+                <wp:lineTo x="0" y="21377"/>
+                <wp:lineTo x="21534" y="21377"/>
+                <wp:lineTo x="21534" y="0"/>
+                <wp:lineTo x="0" y="0"/>
+              </wp:wrapPolygon>
+            </wp:wrapTight>
+            <wp:docPr id="6" name="Picture 6" descr="Text&#10;&#10;Description automatically generated"/>
+            <wp:cNvGraphicFramePr>
+              <a:graphicFrameLocks xmlns:a="http://schemas.openxmlformats.org/drawingml/2006/main" noChangeAspect="1"/>
+            </wp:cNvGraphicFramePr>
+            <a:graphic xmlns:a="http://schemas.openxmlformats.org/drawingml/2006/main">
+              <a:graphicData uri="http://schemas.openxmlformats.org/drawingml/2006/picture">
+                <pic:pic xmlns:pic="http://schemas.openxmlformats.org/drawingml/2006/picture">
+                  <pic:nvPicPr>
+                    <pic:cNvPr id="6" name="Picture 6" descr="Text&#10;&#10;Description automatically generated"/>
+                    <pic:cNvPicPr/>
+                  </pic:nvPicPr>
+                  <pic:blipFill>
+                    <a:blip r:embed="rId9">
+                      <a:extLst>
+                        <a:ext uri="{28A0092B-C50C-407E-A947-70E740481C1C}">
+                          <a14:useLocalDpi xmlns:a14="http://schemas.microsoft.com/office/drawing/2010/main" val="0"/>
+                        </a:ext>
+                      </a:extLst>
+                    </a:blip>
+                    <a:stretch>
+                      <a:fillRect/>
+                    </a:stretch>
+                  </pic:blipFill>
+                  <pic:spPr>
+                    <a:xfrm>
+                      <a:off x="0" y="0"/>
+                      <a:ext cx="3133725" cy="923925"/>
+                    </a:xfrm>
+                    <a:prstGeom prst="rect">
+                      <a:avLst/>
+                    </a:prstGeom>
+                  </pic:spPr>
+                </pic:pic>
+              </a:graphicData>
+            </a:graphic>
+          </wp:anchor>
+        </w:drawing>
+      </w:r>
+    </w:p>
+    <w:p>
+      <w:pPr>
+        <w:rPr>
+          <w:sz w:val="30"/>
+          <w:szCs w:val="30"/>
+        </w:rPr>
+      </w:pPr>
+    </w:p>
+    <w:p>
+      <w:pPr>
+        <w:rPr>
+          <w:sz w:val="26"/>
+          <w:szCs w:val="26"/>
+        </w:rPr>
+      </w:pPr>
+    </w:p>
+    <w:p>
+      <w:pPr>
+        <w:rPr>
+          <w:sz w:val="26"/>
+          <w:szCs w:val="26"/>
+        </w:rPr>
+      </w:pPr>
+    </w:p>
+    <w:p>
+      <w:pPr>
+        <w:rPr>
+          <w:sz w:val="26"/>
+          <w:szCs w:val="26"/>
+        </w:rPr>
+      </w:pPr>
+      <w:r>
+        <w:rPr>
+          <w:sz w:val="26"/>
+          <w:szCs w:val="26"/>
+        </w:rPr>
+        <w:lastRenderedPageBreak/>
+        <w:t xml:space="preserve">Where </w:t>
+      </w:r>
+      <w:r>
+        <w:rPr>
+          <w:b/>
+          <w:bCs/>
+          <w:sz w:val="26"/>
+          <w:szCs w:val="26"/>
+        </w:rPr>
+        <w:t xml:space="preserve">u </w:t>
+      </w:r>
+      <w:r>
+        <w:rPr>
+          <w:sz w:val="26"/>
+          <w:szCs w:val="26"/>
+        </w:rPr>
+        <w:t xml:space="preserve">and </w:t>
+      </w:r>
+      <w:r>
+        <w:rPr>
+          <w:b/>
+          <w:bCs/>
+          <w:sz w:val="26"/>
+          <w:szCs w:val="26"/>
+        </w:rPr>
+        <w:t xml:space="preserve">v </w:t>
+      </w:r>
+      <w:r>
+        <w:rPr>
+          <w:sz w:val="26"/>
+          <w:szCs w:val="26"/>
+        </w:rPr>
+        <w:t>are the matrices that we find correlation. In our scenario they are the channel matrices. For all images, I aligned blue and green channels to the red channel and here are the result pictures and their NCC</w:t>
+      </w:r>
+      <w:r>
+        <w:rPr>
+          <w:sz w:val="26"/>
+          <w:szCs w:val="26"/>
+        </w:rPr>
+        <w:t xml:space="preserve"> scores</w:t>
+      </w:r>
+      <w:r>
+        <w:rPr>
+          <w:sz w:val="26"/>
+          <w:szCs w:val="26"/>
+        </w:rPr>
+        <w:t>, x y displacements.</w:t>
+      </w:r>
+    </w:p>
+    <w:p>
+      <w:pPr>
+        <w:rPr>
+          <w:sz w:val="26"/>
+          <w:szCs w:val="26"/>
+        </w:rPr>
+      </w:pPr>
+      <w:r>
+        <w:rPr>
+          <w:sz w:val="26"/>
+          <w:szCs w:val="26"/>
+        </w:rPr>
+        <w:t>[the channel name] – [NCC score], [x y] (x and y displacements)</w:t>
+      </w:r>
+    </w:p>
+    <w:p>
+      <w:pPr>
+        <w:rPr>
+          <w:sz w:val="26"/>
+          <w:szCs w:val="26"/>
+        </w:rPr>
+      </w:pPr>
+      <w:r>
+        <w:rPr>
+          <w:noProof/>
+          <w:sz w:val="26"/>
+          <w:szCs w:val="26"/>
+        </w:rPr>
+        <w:drawing>
+          <wp:anchor distT="0" distB="0" distL="114300" distR="114300" simplePos="0" relativeHeight="251659264" behindDoc="0" locked="0" layoutInCell="1" allowOverlap="1" wp14:anchorId="7FD68F8A" wp14:editId="09D7AF3B">
+            <wp:simplePos x="0" y="0"/>
+            <wp:positionH relativeFrom="margin">
+              <wp:align>left</wp:align>
+            </wp:positionH>
+            <wp:positionV relativeFrom="paragraph">
+              <wp:posOffset>7620</wp:posOffset>
+            </wp:positionV>
+            <wp:extent cx="3048000" cy="2371595"/>
+            <wp:effectExtent l="0" t="0" r="0" b="0"/>
+            <wp:wrapSquare wrapText="bothSides"/>
+            <wp:docPr id="8" name="Picture 8"/>
+            <wp:cNvGraphicFramePr>
+              <a:graphicFrameLocks xmlns:a="http://schemas.openxmlformats.org/drawingml/2006/main" noChangeAspect="1"/>
+            </wp:cNvGraphicFramePr>
+            <a:graphic xmlns:a="http://schemas.openxmlformats.org/drawingml/2006/main">
+              <a:graphicData uri="http://schemas.openxmlformats.org/drawingml/2006/picture">
+                <pic:pic xmlns:pic="http://schemas.openxmlformats.org/drawingml/2006/picture">
+                  <pic:nvPicPr>
+                    <pic:cNvPr id="0" name="Picture 2"/>
+                    <pic:cNvPicPr>
+                      <a:picLocks noChangeAspect="1" noChangeArrowheads="1"/>
+                    </pic:cNvPicPr>
+                  </pic:nvPicPr>
+                  <pic:blipFill>
+                    <a:blip r:embed="rId10">
+                      <a:extLst>
+                        <a:ext uri="{28A0092B-C50C-407E-A947-70E740481C1C}">
+                          <a14:useLocalDpi xmlns:a14="http://schemas.microsoft.com/office/drawing/2010/main" val="0"/>
+                        </a:ext>
+                      </a:extLst>
+                    </a:blip>
+                    <a:srcRect/>
+                    <a:stretch>
+                      <a:fillRect/>
+                    </a:stretch>
+                  </pic:blipFill>
+                  <pic:spPr bwMode="auto">
+                    <a:xfrm>
+                      <a:off x="0" y="0"/>
+                      <a:ext cx="3048000" cy="2371595"/>
+                    </a:xfrm>
+                    <a:prstGeom prst="rect">
+                      <a:avLst/>
+                    </a:prstGeom>
+                    <a:noFill/>
+                    <a:ln>
+                      <a:noFill/>
+                    </a:ln>
+                  </pic:spPr>
+                </pic:pic>
+              </a:graphicData>
+            </a:graphic>
+          </wp:anchor>
+        </w:drawing>
+      </w:r>
+    </w:p>
+    <w:p>
+      <w:pPr>
+        <w:rPr>
+          <w:sz w:val="26"/>
+          <w:szCs w:val="26"/>
+        </w:rPr>
+      </w:pPr>
+    </w:p>
+    <w:p>
+      <w:pPr>
+        <w:rPr>
+          <w:b/>
+          <w:bCs/>
+          <w:sz w:val="26"/>
+          <w:szCs w:val="26"/>
+        </w:rPr>
+      </w:pPr>
+      <w:r>
+        <w:rPr>
+          <w:b/>
+          <w:bCs/>
+          <w:sz w:val="26"/>
+          <w:szCs w:val="26"/>
+        </w:rPr>
+        <w:t>blue channel - 0.92162,</w:t>
+      </w:r>
+      <w:r>
+        <w:rPr>
+          <w:b/>
+          <w:bCs/>
+          <w:sz w:val="26"/>
+          <w:szCs w:val="26"/>
+        </w:rPr>
+        <w:t xml:space="preserve"> </w:t>
+      </w:r>
+      <w:r>
+        <w:rPr>
+          <w:b/>
+          <w:bCs/>
+          <w:sz w:val="26"/>
+          <w:szCs w:val="26"/>
+        </w:rPr>
+        <w:t>[-10 2]</w:t>
+      </w:r>
+    </w:p>
+    <w:p>
+      <w:pPr>
+        <w:rPr>
+          <w:b/>
+          <w:bCs/>
+          <w:sz w:val="26"/>
+          <w:szCs w:val="26"/>
+        </w:rPr>
+      </w:pPr>
+      <w:r>
+        <w:rPr>
+          <w:b/>
+          <w:bCs/>
+          <w:sz w:val="26"/>
+          <w:szCs w:val="26"/>
+        </w:rPr>
+        <w:t>green channel - 0.92031,</w:t>
+      </w:r>
+      <w:r>
+        <w:rPr>
+          <w:b/>
+          <w:bCs/>
+          <w:sz w:val="26"/>
+          <w:szCs w:val="26"/>
+        </w:rPr>
+        <w:t xml:space="preserve"> </w:t>
+      </w:r>
+      <w:r>
+        <w:rPr>
+          <w:b/>
+          <w:bCs/>
+          <w:sz w:val="26"/>
+          <w:szCs w:val="26"/>
+        </w:rPr>
+        <w:t>[-4 1]</w:t>
+      </w:r>
+    </w:p>
+    <w:p>
+      <w:pPr>
+        <w:rPr>
+          <w:b/>
+          <w:bCs/>
+          <w:sz w:val="26"/>
+          <w:szCs w:val="26"/>
+        </w:rPr>
+      </w:pPr>
+    </w:p>
+    <w:p>
+      <w:pPr>
+        <w:rPr>
+          <w:b/>
+          <w:bCs/>
+          <w:sz w:val="26"/>
+          <w:szCs w:val="26"/>
+        </w:rPr>
+      </w:pPr>
+    </w:p>
+    <w:p>
+      <w:pPr>
+        <w:rPr>
+          <w:b/>
+          <w:bCs/>
+          <w:sz w:val="26"/>
+          <w:szCs w:val="26"/>
+        </w:rPr>
+      </w:pPr>
+    </w:p>
+    <w:p>
+      <w:pPr>
+        <w:rPr>
+          <w:b/>
+          <w:bCs/>
+          <w:noProof/>
+          <w:sz w:val="26"/>
+          <w:szCs w:val="26"/>
+        </w:rPr>
+      </w:pPr>
+      <w:r>
+        <w:rPr>
+          <w:b/>
+          <w:bCs/>
+          <w:noProof/>
+          <w:sz w:val="26"/>
+          <w:szCs w:val="26"/>
+        </w:rPr>
+        <w:drawing>
+          <wp:anchor distT="0" distB="0" distL="114300" distR="114300" simplePos="0" relativeHeight="251660288" behindDoc="1" locked="0" layoutInCell="1" allowOverlap="1" wp14:anchorId="0FCF4F73" wp14:editId="56A59BEA">
+            <wp:simplePos x="0" y="0"/>
+            <wp:positionH relativeFrom="margin">
+              <wp:align>left</wp:align>
+            </wp:positionH>
+            <wp:positionV relativeFrom="paragraph">
+              <wp:posOffset>320040</wp:posOffset>
+            </wp:positionV>
+            <wp:extent cx="3126105" cy="2446020"/>
+            <wp:effectExtent l="0" t="0" r="0" b="0"/>
+            <wp:wrapTight wrapText="bothSides">
+              <wp:wrapPolygon edited="0">
+                <wp:start x="0" y="0"/>
+                <wp:lineTo x="0" y="21364"/>
+                <wp:lineTo x="21455" y="21364"/>
+                <wp:lineTo x="21455" y="0"/>
+                <wp:lineTo x="0" y="0"/>
+              </wp:wrapPolygon>
+            </wp:wrapTight>
+            <wp:docPr id="11" name="Picture 11"/>
+            <wp:cNvGraphicFramePr>
+              <a:graphicFrameLocks xmlns:a="http://schemas.openxmlformats.org/drawingml/2006/main" noChangeAspect="1"/>
+            </wp:cNvGraphicFramePr>
+            <a:graphic xmlns:a="http://schemas.openxmlformats.org/drawingml/2006/main">
+              <a:graphicData uri="http://schemas.openxmlformats.org/drawingml/2006/picture">
+                <pic:pic xmlns:pic="http://schemas.openxmlformats.org/drawingml/2006/picture">
+                  <pic:nvPicPr>
+                    <pic:cNvPr id="0" name="Picture 5"/>
+                    <pic:cNvPicPr>
+                      <a:picLocks noChangeAspect="1" noChangeArrowheads="1"/>
+                    </pic:cNvPicPr>
+                  </pic:nvPicPr>
+                  <pic:blipFill>
+                    <a:blip r:embed="rId11">
+                      <a:extLst>
+                        <a:ext uri="{28A0092B-C50C-407E-A947-70E740481C1C}">
+                          <a14:useLocalDpi xmlns:a14="http://schemas.microsoft.com/office/drawing/2010/main" val="0"/>
+                        </a:ext>
+                      </a:extLst>
+                    </a:blip>
+                    <a:srcRect/>
+                    <a:stretch>
+                      <a:fillRect/>
+                    </a:stretch>
+                  </pic:blipFill>
+                  <pic:spPr bwMode="auto">
+                    <a:xfrm>
+                      <a:off x="0" y="0"/>
+                      <a:ext cx="3126105" cy="2446020"/>
+                    </a:xfrm>
+                    <a:prstGeom prst="rect">
+                      <a:avLst/>
+                    </a:prstGeom>
+                    <a:noFill/>
+                    <a:ln>
+                      <a:noFill/>
+                    </a:ln>
+                  </pic:spPr>
+                </pic:pic>
+              </a:graphicData>
+            </a:graphic>
+            <wp14:sizeRelH relativeFrom="margin">
+              <wp14:pctWidth>0</wp14:pctWidth>
+            </wp14:sizeRelH>
+            <wp14:sizeRelV relativeFrom="margin">
+              <wp14:pctHeight>0</wp14:pctHeight>
+            </wp14:sizeRelV>
+          </wp:anchor>
+        </w:drawing>
+      </w:r>
+    </w:p>
+    <w:p>
+      <w:pPr>
+        <w:rPr>
+          <w:b/>
+          <w:bCs/>
+          <w:sz w:val="26"/>
+          <w:szCs w:val="26"/>
+        </w:rPr>
+      </w:pPr>
+    </w:p>
+    <w:p>
+      <w:pPr>
+        <w:rPr>
+          <w:b/>
+          <w:bCs/>
+          <w:sz w:val="26"/>
+          <w:szCs w:val="26"/>
+        </w:rPr>
+      </w:pPr>
+    </w:p>
+    <w:p>
+      <w:pPr>
+        <w:rPr>
+          <w:b/>
+          <w:bCs/>
+          <w:sz w:val="26"/>
+          <w:szCs w:val="26"/>
+        </w:rPr>
+      </w:pPr>
+    </w:p>
+    <w:p>
+      <w:pPr>
+        <w:rPr>
+          <w:b/>
+          <w:bCs/>
+          <w:sz w:val="26"/>
+          <w:szCs w:val="26"/>
+        </w:rPr>
+      </w:pPr>
+      <w:r>
+        <w:rPr>
+          <w:b/>
+          <w:bCs/>
+          <w:sz w:val="26"/>
+          <w:szCs w:val="26"/>
+        </w:rPr>
+        <w:t>blue channel - 0.93898,</w:t>
+      </w:r>
+      <w:r>
+        <w:rPr>
+          <w:b/>
+          <w:bCs/>
+          <w:sz w:val="26"/>
+          <w:szCs w:val="26"/>
+        </w:rPr>
+        <w:t xml:space="preserve"> </w:t>
+      </w:r>
+      <w:r>
+        <w:rPr>
+          <w:b/>
+          <w:bCs/>
+          <w:sz w:val="26"/>
+          <w:szCs w:val="26"/>
+        </w:rPr>
+        <w:t>[-9 -1]</w:t>
+      </w:r>
+    </w:p>
+    <w:p>
+      <w:pPr>
+        <w:rPr>
+          <w:b/>
+          <w:bCs/>
+          <w:sz w:val="26"/>
+          <w:szCs w:val="26"/>
+        </w:rPr>
+      </w:pPr>
+      <w:r>
+        <w:rPr>
+          <w:b/>
+          <w:bCs/>
+          <w:sz w:val="26"/>
+          <w:szCs w:val="26"/>
+        </w:rPr>
+        <w:t>green channel - 0.97113,</w:t>
+      </w:r>
+      <w:r>
+        <w:rPr>
+          <w:b/>
+          <w:bCs/>
+          <w:sz w:val="26"/>
+          <w:szCs w:val="26"/>
+        </w:rPr>
+        <w:t xml:space="preserve"> </w:t>
+      </w:r>
+      <w:r>
+        <w:rPr>
+          <w:b/>
+          <w:bCs/>
+          <w:sz w:val="26"/>
+          <w:szCs w:val="26"/>
+        </w:rPr>
+        <w:t>[-5 0]</w:t>
+      </w:r>
+    </w:p>
+    <w:p>
+      <w:pPr>
+        <w:rPr>
+          <w:b/>
+          <w:bCs/>
+          <w:sz w:val="26"/>
+          <w:szCs w:val="26"/>
+        </w:rPr>
+      </w:pPr>
+    </w:p>
+    <w:p>
+      <w:pPr>
+        <w:rPr>
+          <w:b/>
+          <w:bCs/>
+          <w:sz w:val="26"/>
+          <w:szCs w:val="26"/>
+        </w:rPr>
+      </w:pPr>
+      <w:r>
+        <w:rPr>
+          <w:b/>
+          <w:bCs/>
+          <w:noProof/>
+          <w:sz w:val="26"/>
+          <w:szCs w:val="26"/>
+        </w:rPr>
+        <w:drawing>
+          <wp:anchor distT="0" distB="0" distL="114300" distR="114300" simplePos="0" relativeHeight="251661312" behindDoc="1" locked="0" layoutInCell="1" allowOverlap="1" wp14:anchorId="0911D3FC" wp14:editId="3151C800">
+            <wp:simplePos x="0" y="0"/>
+            <wp:positionH relativeFrom="margin">
+              <wp:align>left</wp:align>
+            </wp:positionH>
+            <wp:positionV relativeFrom="paragraph">
+              <wp:posOffset>163830</wp:posOffset>
+            </wp:positionV>
+            <wp:extent cx="3209925" cy="2522220"/>
+            <wp:effectExtent l="0" t="0" r="9525" b="0"/>
+            <wp:wrapTight wrapText="bothSides">
+              <wp:wrapPolygon edited="0">
+                <wp:start x="0" y="0"/>
+                <wp:lineTo x="0" y="21372"/>
+                <wp:lineTo x="21536" y="21372"/>
+                <wp:lineTo x="21536" y="0"/>
+                <wp:lineTo x="0" y="0"/>
+              </wp:wrapPolygon>
+            </wp:wrapTight>
+            <wp:docPr id="13" name="Picture 13"/>
+            <wp:cNvGraphicFramePr>
+              <a:graphicFrameLocks xmlns:a="http://schemas.openxmlformats.org/drawingml/2006/main" noChangeAspect="1"/>
+            </wp:cNvGraphicFramePr>
+            <a:graphic xmlns:a="http://schemas.openxmlformats.org/drawingml/2006/main">
+              <a:graphicData uri="http://schemas.openxmlformats.org/drawingml/2006/picture">
+                <pic:pic xmlns:pic="http://schemas.openxmlformats.org/drawingml/2006/picture">
+                  <pic:nvPicPr>
+                    <pic:cNvPr id="0" name="Picture 7"/>
+                    <pic:cNvPicPr>
+                      <a:picLocks noChangeAspect="1" noChangeArrowheads="1"/>
+                    </pic:cNvPicPr>
+                  </pic:nvPicPr>
+                  <pic:blipFill>
+                    <a:blip r:embed="rId12">
+                      <a:extLst>
+                        <a:ext uri="{28A0092B-C50C-407E-A947-70E740481C1C}">
+                          <a14:useLocalDpi xmlns:a14="http://schemas.microsoft.com/office/drawing/2010/main" val="0"/>
+                        </a:ext>
+                      </a:extLst>
+                    </a:blip>
+                    <a:srcRect/>
+                    <a:stretch>
+                      <a:fillRect/>
+                    </a:stretch>
+                  </pic:blipFill>
+                  <pic:spPr bwMode="auto">
+                    <a:xfrm>
+                      <a:off x="0" y="0"/>
+                      <a:ext cx="3209925" cy="2522220"/>
+                    </a:xfrm>
+                    <a:prstGeom prst="rect">
+                      <a:avLst/>
+                    </a:prstGeom>
+                    <a:noFill/>
+                    <a:ln>
+                      <a:noFill/>
+                    </a:ln>
+                  </pic:spPr>
+                </pic:pic>
+              </a:graphicData>
+            </a:graphic>
+          </wp:anchor>
+        </w:drawing>
+      </w:r>
+    </w:p>
+    <w:p>
+      <w:pPr>
+        <w:rPr>
+          <w:b/>
+          <w:bCs/>
+          <w:sz w:val="26"/>
+          <w:szCs w:val="26"/>
+        </w:rPr>
+      </w:pPr>
+    </w:p>
+    <w:p>
+      <w:pPr>
+        <w:rPr>
+          <w:b/>
+          <w:bCs/>
+          <w:sz w:val="26"/>
+          <w:szCs w:val="26"/>
+        </w:rPr>
+      </w:pPr>
+    </w:p>
+    <w:p>
+      <w:pPr>
+        <w:rPr>
+          <w:b/>
+          <w:bCs/>
+          <w:sz w:val="26"/>
+          <w:szCs w:val="26"/>
+        </w:rPr>
+      </w:pPr>
+      <w:r>
+        <w:rPr>
+          <w:b/>
+          <w:bCs/>
+          <w:sz w:val="26"/>
+          <w:szCs w:val="26"/>
+        </w:rPr>
+        <w:t>blue channel - 0.93238,</w:t>
+      </w:r>
+      <w:r>
+        <w:rPr>
+          <w:b/>
+          <w:bCs/>
+          <w:sz w:val="26"/>
+          <w:szCs w:val="26"/>
+        </w:rPr>
+        <w:t xml:space="preserve"> </w:t>
+      </w:r>
+      <w:r>
+        <w:rPr>
+          <w:b/>
+          <w:bCs/>
+          <w:sz w:val="26"/>
+          <w:szCs w:val="26"/>
+        </w:rPr>
+        <w:t>[-11 -3]</w:t>
+      </w:r>
+    </w:p>
+    <w:p>
+      <w:pPr>
+        <w:rPr>
+          <w:b/>
+          <w:bCs/>
+          <w:sz w:val="26"/>
+          <w:szCs w:val="26"/>
+        </w:rPr>
+      </w:pPr>
+      <w:r>
+        <w:rPr>
+          <w:b/>
+          <w:bCs/>
+          <w:sz w:val="26"/>
+          <w:szCs w:val="26"/>
+        </w:rPr>
+        <w:t>green channel - 0.97551,</w:t>
+      </w:r>
+      <w:r>
+        <w:rPr>
+          <w:b/>
+          <w:bCs/>
+          <w:sz w:val="26"/>
+          <w:szCs w:val="26"/>
+        </w:rPr>
+        <w:t xml:space="preserve"> </w:t>
+      </w:r>
+      <w:r>
+        <w:rPr>
+          <w:b/>
+          <w:bCs/>
+          <w:sz w:val="26"/>
+          <w:szCs w:val="26"/>
+        </w:rPr>
+        <w:t>[-13 -2]</w:t>
+      </w:r>
+    </w:p>
+    <w:p>
+      <w:pPr>
+        <w:rPr>
+          <w:b/>
+          <w:bCs/>
+          <w:sz w:val="26"/>
+          <w:szCs w:val="26"/>
+        </w:rPr>
+      </w:pPr>
+    </w:p>
+    <w:p>
+      <w:pPr>
+        <w:rPr>
+          <w:b/>
+          <w:bCs/>
+          <w:sz w:val="26"/>
+          <w:szCs w:val="26"/>
+        </w:rPr>
+      </w:pPr>
+    </w:p>
+    <w:p>
+      <w:pPr>
+        <w:rPr>
+          <w:b/>
+          <w:bCs/>
+          <w:sz w:val="26"/>
+          <w:szCs w:val="26"/>
+        </w:rPr>
+      </w:pPr>
+      <w:r>
+        <w:rPr>
+          <w:b/>
+          <w:bCs/>
+          <w:noProof/>
+          <w:sz w:val="26"/>
+          <w:szCs w:val="26"/>
+        </w:rPr>
+        <w:lastRenderedPageBreak/>
+        <w:drawing>
+          <wp:anchor distT="0" distB="0" distL="114300" distR="114300" simplePos="0" relativeHeight="251662336" behindDoc="1" locked="0" layoutInCell="1" allowOverlap="1" wp14:anchorId="27BDF86C" wp14:editId="41E4C011">
+            <wp:simplePos x="0" y="0"/>
+            <wp:positionH relativeFrom="margin">
+              <wp:posOffset>259080</wp:posOffset>
+            </wp:positionH>
+            <wp:positionV relativeFrom="paragraph">
+              <wp:posOffset>0</wp:posOffset>
+            </wp:positionV>
+            <wp:extent cx="3287395" cy="2575560"/>
+            <wp:effectExtent l="0" t="0" r="8255" b="0"/>
+            <wp:wrapTight wrapText="bothSides">
+              <wp:wrapPolygon edited="0">
+                <wp:start x="0" y="0"/>
+                <wp:lineTo x="0" y="21408"/>
+                <wp:lineTo x="21529" y="21408"/>
+                <wp:lineTo x="21529" y="0"/>
+                <wp:lineTo x="0" y="0"/>
+              </wp:wrapPolygon>
+            </wp:wrapTight>
+            <wp:docPr id="15" name="Picture 15"/>
+            <wp:cNvGraphicFramePr>
+              <a:graphicFrameLocks xmlns:a="http://schemas.openxmlformats.org/drawingml/2006/main" noChangeAspect="1"/>
+            </wp:cNvGraphicFramePr>
+            <a:graphic xmlns:a="http://schemas.openxmlformats.org/drawingml/2006/main">
+              <a:graphicData uri="http://schemas.openxmlformats.org/drawingml/2006/picture">
+                <pic:pic xmlns:pic="http://schemas.openxmlformats.org/drawingml/2006/picture">
+                  <pic:nvPicPr>
+                    <pic:cNvPr id="0" name="Picture 9"/>
+                    <pic:cNvPicPr>
+                      <a:picLocks noChangeAspect="1" noChangeArrowheads="1"/>
+                    </pic:cNvPicPr>
+                  </pic:nvPicPr>
+                  <pic:blipFill>
+                    <a:blip r:embed="rId13">
+                      <a:extLst>
+                        <a:ext uri="{28A0092B-C50C-407E-A947-70E740481C1C}">
+                          <a14:useLocalDpi xmlns:a14="http://schemas.microsoft.com/office/drawing/2010/main" val="0"/>
+                        </a:ext>
+                      </a:extLst>
+                    </a:blip>
+                    <a:srcRect/>
+                    <a:stretch>
+                      <a:fillRect/>
+                    </a:stretch>
+                  </pic:blipFill>
+                  <pic:spPr bwMode="auto">
+                    <a:xfrm>
+                      <a:off x="0" y="0"/>
+                      <a:ext cx="3287395" cy="2575560"/>
+                    </a:xfrm>
+                    <a:prstGeom prst="rect">
+                      <a:avLst/>
+                    </a:prstGeom>
+                    <a:noFill/>
+                    <a:ln>
+                      <a:noFill/>
+                    </a:ln>
+                  </pic:spPr>
+                </pic:pic>
+              </a:graphicData>
+            </a:graphic>
+            <wp14:sizeRelH relativeFrom="margin">
+              <wp14:pctWidth>0</wp14:pctWidth>
+            </wp14:sizeRelH>
+            <wp14:sizeRelV relativeFrom="margin">
+              <wp14:pctHeight>0</wp14:pctHeight>
+            </wp14:sizeRelV>
+          </wp:anchor>
+        </w:drawing>
+      </w:r>
+    </w:p>
+    <w:p>
+      <w:pPr>
+        <w:rPr>
+          <w:b/>
+          <w:bCs/>
+          <w:sz w:val="26"/>
+          <w:szCs w:val="26"/>
+        </w:rPr>
+      </w:pPr>
+    </w:p>
+    <w:p>
+      <w:pPr>
+        <w:rPr>
+          <w:b/>
+          <w:bCs/>
+          <w:sz w:val="26"/>
+          <w:szCs w:val="26"/>
+        </w:rPr>
+      </w:pPr>
+    </w:p>
+    <w:p>
+      <w:pPr>
+        <w:rPr>
+          <w:b/>
+          <w:bCs/>
+          <w:sz w:val="26"/>
+          <w:szCs w:val="26"/>
+        </w:rPr>
+      </w:pPr>
+      <w:r>
+        <w:rPr>
+          <w:b/>
+          <w:bCs/>
+          <w:sz w:val="26"/>
+          <w:szCs w:val="26"/>
+        </w:rPr>
+        <w:t>blue channel - 0.96213,</w:t>
+      </w:r>
+      <w:r>
+        <w:rPr>
+          <w:b/>
+          <w:bCs/>
+          <w:sz w:val="26"/>
+          <w:szCs w:val="26"/>
+        </w:rPr>
+        <w:t xml:space="preserve"> </w:t>
+      </w:r>
+      <w:r>
+        <w:rPr>
+          <w:b/>
+          <w:bCs/>
+          <w:sz w:val="26"/>
+          <w:szCs w:val="26"/>
+        </w:rPr>
+        <w:t>[-13 1]</w:t>
+      </w:r>
+    </w:p>
+    <w:p>
+      <w:pPr>
+        <w:rPr>
+          <w:b/>
+          <w:bCs/>
+          <w:sz w:val="26"/>
+          <w:szCs w:val="26"/>
+        </w:rPr>
+      </w:pPr>
+      <w:r>
+        <w:rPr>
+          <w:b/>
+          <w:bCs/>
+          <w:sz w:val="26"/>
+          <w:szCs w:val="26"/>
+        </w:rPr>
+        <w:t>green channel - 0.95799,</w:t>
+      </w:r>
+      <w:r>
+        <w:rPr>
+          <w:b/>
+          <w:bCs/>
+          <w:sz w:val="26"/>
+          <w:szCs w:val="26"/>
+        </w:rPr>
+        <w:t xml:space="preserve"> </w:t>
+      </w:r>
+      <w:r>
+        <w:rPr>
+          <w:b/>
+          <w:bCs/>
+          <w:sz w:val="26"/>
+          <w:szCs w:val="26"/>
+        </w:rPr>
+        <w:t>[-9 0]</w:t>
+      </w:r>
+    </w:p>
+    <w:p>
+      <w:pPr>
+        <w:rPr>
+          <w:b/>
+          <w:bCs/>
+          <w:sz w:val="26"/>
+          <w:szCs w:val="26"/>
+        </w:rPr>
+      </w:pPr>
+    </w:p>
+    <w:p>
+      <w:pPr>
+        <w:rPr>
+          <w:b/>
+          <w:bCs/>
+          <w:sz w:val="26"/>
+          <w:szCs w:val="26"/>
+        </w:rPr>
+      </w:pPr>
+    </w:p>
+    <w:p>
+      <w:pPr>
+        <w:rPr>
+          <w:b/>
+          <w:bCs/>
+          <w:sz w:val="26"/>
+          <w:szCs w:val="26"/>
+        </w:rPr>
+      </w:pPr>
+      <w:r>
+        <w:rPr>
+          <w:b/>
+          <w:bCs/>
+          <w:noProof/>
+          <w:sz w:val="26"/>
+          <w:szCs w:val="26"/>
+        </w:rPr>
+        <w:drawing>
+          <wp:anchor distT="0" distB="0" distL="114300" distR="114300" simplePos="0" relativeHeight="251663360" behindDoc="1" locked="0" layoutInCell="1" allowOverlap="1" wp14:anchorId="6CB17356" wp14:editId="7E2F1A3C">
+            <wp:simplePos x="0" y="0"/>
+            <wp:positionH relativeFrom="column">
+              <wp:posOffset>274320</wp:posOffset>
+            </wp:positionH>
+            <wp:positionV relativeFrom="paragraph">
+              <wp:posOffset>318770</wp:posOffset>
+            </wp:positionV>
+            <wp:extent cx="3311480" cy="2590800"/>
+            <wp:effectExtent l="0" t="0" r="3810" b="0"/>
+            <wp:wrapTight wrapText="bothSides">
+              <wp:wrapPolygon edited="0">
+                <wp:start x="0" y="0"/>
+                <wp:lineTo x="0" y="21441"/>
+                <wp:lineTo x="21501" y="21441"/>
+                <wp:lineTo x="21501" y="0"/>
+                <wp:lineTo x="0" y="0"/>
+              </wp:wrapPolygon>
+            </wp:wrapTight>
+            <wp:docPr id="16" name="Picture 16"/>
+            <wp:cNvGraphicFramePr>
+              <a:graphicFrameLocks xmlns:a="http://schemas.openxmlformats.org/drawingml/2006/main" noChangeAspect="1"/>
+            </wp:cNvGraphicFramePr>
+            <a:graphic xmlns:a="http://schemas.openxmlformats.org/drawingml/2006/main">
+              <a:graphicData uri="http://schemas.openxmlformats.org/drawingml/2006/picture">
+                <pic:pic xmlns:pic="http://schemas.openxmlformats.org/drawingml/2006/picture">
+                  <pic:nvPicPr>
+                    <pic:cNvPr id="0" name="Picture 10"/>
+                    <pic:cNvPicPr>
+                      <a:picLocks noChangeAspect="1" noChangeArrowheads="1"/>
+                    </pic:cNvPicPr>
+                  </pic:nvPicPr>
+                  <pic:blipFill>
+                    <a:blip r:embed="rId14">
+                      <a:extLst>
+                        <a:ext uri="{28A0092B-C50C-407E-A947-70E740481C1C}">
+                          <a14:useLocalDpi xmlns:a14="http://schemas.microsoft.com/office/drawing/2010/main" val="0"/>
+                        </a:ext>
+                      </a:extLst>
+                    </a:blip>
+                    <a:srcRect/>
+                    <a:stretch>
+                      <a:fillRect/>
+                    </a:stretch>
+                  </pic:blipFill>
+                  <pic:spPr bwMode="auto">
+                    <a:xfrm>
+                      <a:off x="0" y="0"/>
+                      <a:ext cx="3311480" cy="2590800"/>
+                    </a:xfrm>
+                    <a:prstGeom prst="rect">
+                      <a:avLst/>
+                    </a:prstGeom>
+                    <a:noFill/>
+                    <a:ln>
+                      <a:noFill/>
+                    </a:ln>
+                  </pic:spPr>
+                </pic:pic>
+              </a:graphicData>
+            </a:graphic>
+          </wp:anchor>
+        </w:drawing>
+      </w:r>
+    </w:p>
+    <w:p>
+      <w:pPr>
+        <w:rPr>
+          <w:b/>
+          <w:bCs/>
+          <w:sz w:val="26"/>
+          <w:szCs w:val="26"/>
+        </w:rPr>
+      </w:pPr>
+    </w:p>
+    <w:p>
+      <w:pPr>
+        <w:rPr>
+          <w:b/>
+          <w:bCs/>
+          <w:sz w:val="26"/>
+          <w:szCs w:val="26"/>
+        </w:rPr>
+      </w:pPr>
+    </w:p>
+    <w:p>
+      <w:pPr>
+        <w:rPr>
+          <w:b/>
+          <w:bCs/>
+          <w:sz w:val="26"/>
+          <w:szCs w:val="26"/>
+        </w:rPr>
+      </w:pPr>
+    </w:p>
+    <w:p>
+      <w:pPr>
+        <w:rPr>
+          <w:b/>
+          <w:bCs/>
+          <w:sz w:val="26"/>
+          <w:szCs w:val="26"/>
+        </w:rPr>
+      </w:pPr>
+      <w:r>
+        <w:rPr>
+          <w:b/>
+          <w:bCs/>
+          <w:sz w:val="26"/>
+          <w:szCs w:val="26"/>
+        </w:rPr>
+        <w:t>blue channel - 0.93539,</w:t>
+      </w:r>
+      <w:r>
+        <w:rPr>
+          <w:b/>
+          <w:bCs/>
+          <w:sz w:val="26"/>
+          <w:szCs w:val="26"/>
+        </w:rPr>
+        <w:t xml:space="preserve"> </w:t>
+      </w:r>
+      <w:r>
+        <w:rPr>
+          <w:b/>
+          <w:bCs/>
+          <w:sz w:val="26"/>
+          <w:szCs w:val="26"/>
+        </w:rPr>
+        <w:t>[-8 2]</w:t>
+      </w:r>
+    </w:p>
+    <w:p>
+      <w:pPr>
+        <w:rPr>
+          <w:b/>
+          <w:bCs/>
+          <w:sz w:val="26"/>
+          <w:szCs w:val="26"/>
+        </w:rPr>
+      </w:pPr>
+      <w:r>
+        <w:rPr>
+          <w:b/>
+          <w:bCs/>
+          <w:sz w:val="26"/>
+          <w:szCs w:val="26"/>
+        </w:rPr>
+        <w:t>green channel - 0.9613,</w:t>
+      </w:r>
+      <w:r>
+        <w:rPr>
+          <w:b/>
+          <w:bCs/>
+          <w:sz w:val="26"/>
+          <w:szCs w:val="26"/>
+        </w:rPr>
+        <w:t xml:space="preserve"> </w:t>
+      </w:r>
+      <w:r>
+        <w:rPr>
+          <w:b/>
+          <w:bCs/>
+          <w:sz w:val="26"/>
+          <w:szCs w:val="26"/>
+        </w:rPr>
+        <w:t>[0 1]</w:t>
+      </w:r>
+    </w:p>
+    <w:p>
+      <w:pPr>
+        <w:rPr>
+          <w:b/>
+          <w:bCs/>
+          <w:sz w:val="26"/>
+          <w:szCs w:val="26"/>
+        </w:rPr>
+      </w:pPr>
+    </w:p>
+    <w:p>
+      <w:pPr>
+        <w:rPr>
+          <w:b/>
+          <w:bCs/>
+          <w:sz w:val="26"/>
+          <w:szCs w:val="26"/>
+        </w:rPr>
+      </w:pPr>
+    </w:p>
+    <w:p>
+      <w:pPr>
+        <w:rPr>
+          <w:b/>
+          <w:bCs/>
+          <w:sz w:val="26"/>
+          <w:szCs w:val="26"/>
+        </w:rPr>
+      </w:pPr>
+      <w:r>
+        <w:rPr>
+          <w:b/>
+          <w:bCs/>
+          <w:noProof/>
+          <w:sz w:val="26"/>
+          <w:szCs w:val="26"/>
+        </w:rPr>
+        <w:drawing>
+          <wp:anchor distT="0" distB="0" distL="114300" distR="114300" simplePos="0" relativeHeight="251664384" behindDoc="1" locked="0" layoutInCell="1" allowOverlap="1" wp14:anchorId="00C6FA4F" wp14:editId="3BF71A9E">
+            <wp:simplePos x="0" y="0"/>
+            <wp:positionH relativeFrom="margin">
+              <wp:align>left</wp:align>
+            </wp:positionH>
+            <wp:positionV relativeFrom="paragraph">
+              <wp:posOffset>303530</wp:posOffset>
+            </wp:positionV>
+            <wp:extent cx="3501470" cy="2758440"/>
+            <wp:effectExtent l="0" t="0" r="3810" b="3810"/>
+            <wp:wrapTight wrapText="bothSides">
+              <wp:wrapPolygon edited="0">
+                <wp:start x="0" y="0"/>
+                <wp:lineTo x="0" y="21481"/>
+                <wp:lineTo x="21506" y="21481"/>
+                <wp:lineTo x="21506" y="0"/>
+                <wp:lineTo x="0" y="0"/>
+              </wp:wrapPolygon>
+            </wp:wrapTight>
+            <wp:docPr id="17" name="Picture 17"/>
+            <wp:cNvGraphicFramePr>
+              <a:graphicFrameLocks xmlns:a="http://schemas.openxmlformats.org/drawingml/2006/main" noChangeAspect="1"/>
+            </wp:cNvGraphicFramePr>
+            <a:graphic xmlns:a="http://schemas.openxmlformats.org/drawingml/2006/main">
+              <a:graphicData uri="http://schemas.openxmlformats.org/drawingml/2006/picture">
+                <pic:pic xmlns:pic="http://schemas.openxmlformats.org/drawingml/2006/picture">
+                  <pic:nvPicPr>
+                    <pic:cNvPr id="0" name="Picture 11"/>
+                    <pic:cNvPicPr>
+                      <a:picLocks noChangeAspect="1" noChangeArrowheads="1"/>
+                    </pic:cNvPicPr>
+                  </pic:nvPicPr>
+                  <pic:blipFill>
+                    <a:blip r:embed="rId15">
+                      <a:extLst>
+                        <a:ext uri="{28A0092B-C50C-407E-A947-70E740481C1C}">
+                          <a14:useLocalDpi xmlns:a14="http://schemas.microsoft.com/office/drawing/2010/main" val="0"/>
+                        </a:ext>
+                      </a:extLst>
+                    </a:blip>
+                    <a:srcRect/>
+                    <a:stretch>
+                      <a:fillRect/>
+                    </a:stretch>
+                  </pic:blipFill>
+                  <pic:spPr bwMode="auto">
+                    <a:xfrm>
+                      <a:off x="0" y="0"/>
+                      <a:ext cx="3501470" cy="2758440"/>
+                    </a:xfrm>
+                    <a:prstGeom prst="rect">
+                      <a:avLst/>
+                    </a:prstGeom>
+                    <a:noFill/>
+                    <a:ln>
+                      <a:noFill/>
+                    </a:ln>
+                  </pic:spPr>
+                </pic:pic>
+              </a:graphicData>
+            </a:graphic>
+          </wp:anchor>
+        </w:drawing>
+      </w:r>
+    </w:p>
+    <w:p>
+      <w:pPr>
+        <w:rPr>
+          <w:b/>
+          <w:bCs/>
+          <w:sz w:val="26"/>
+          <w:szCs w:val="26"/>
+        </w:rPr>
+      </w:pPr>
+    </w:p>
+    <w:p>
+      <w:pPr>
+        <w:rPr>
+          <w:b/>
+          <w:bCs/>
+          <w:sz w:val="26"/>
+          <w:szCs w:val="26"/>
+        </w:rPr>
+      </w:pPr>
+    </w:p>
+    <w:p>
+      <w:pPr>
+        <w:rPr>
+          <w:b/>
+          <w:bCs/>
+          <w:sz w:val="26"/>
+          <w:szCs w:val="26"/>
+        </w:rPr>
+      </w:pPr>
+    </w:p>
+    <w:p>
+      <w:pPr>
+        <w:rPr>
+          <w:b/>
+          <w:bCs/>
+          <w:sz w:val="26"/>
+          <w:szCs w:val="26"/>
+        </w:rPr>
+      </w:pPr>
+      <w:r>
+        <w:rPr>
+          <w:b/>
+          <w:bCs/>
+          <w:sz w:val="26"/>
+          <w:szCs w:val="26"/>
+        </w:rPr>
+        <w:t>blue channel - 0.92243,</w:t>
+      </w:r>
+      <w:r>
+        <w:rPr>
+          <w:b/>
+          <w:bCs/>
+          <w:sz w:val="26"/>
+          <w:szCs w:val="26"/>
+        </w:rPr>
+        <w:t xml:space="preserve"> </w:t>
+      </w:r>
+      <w:r>
+        <w:rPr>
+          <w:b/>
+          <w:bCs/>
+          <w:sz w:val="26"/>
+          <w:szCs w:val="26"/>
+        </w:rPr>
+        <w:t>[-8 -3]</w:t>
+      </w:r>
+    </w:p>
+    <w:p>
+      <w:pPr>
+        <w:rPr>
+          <w:b/>
+          <w:bCs/>
+          <w:sz w:val="26"/>
+          <w:szCs w:val="26"/>
+        </w:rPr>
+      </w:pPr>
+      <w:r>
+        <w:rPr>
+          <w:b/>
+          <w:bCs/>
+          <w:sz w:val="26"/>
+          <w:szCs w:val="26"/>
+        </w:rPr>
+        <w:t>green channel - 0.95676,</w:t>
+      </w:r>
+      <w:r>
+        <w:rPr>
+          <w:b/>
+          <w:bCs/>
+          <w:sz w:val="26"/>
+          <w:szCs w:val="26"/>
+        </w:rPr>
+        <w:t xml:space="preserve"> </w:t>
+      </w:r>
+      <w:r>
+        <w:rPr>
+          <w:b/>
+          <w:bCs/>
+          <w:sz w:val="26"/>
+          <w:szCs w:val="26"/>
+        </w:rPr>
+        <w:t>[-8 -1]</w:t>
+      </w:r>
     </w:p>
     <w:sectPr>
       <w:pgSz w:w="12240" w:h="15840"/>

</xml_diff>